<commit_message>
ajax logout, házi feladat: ajax login
</commit_message>
<xml_diff>
--- a/erdemesmuveszek/web_gyakorlo.docx
+++ b/erdemesmuveszek/web_gyakorlo.docx
@@ -203,20 +203,30 @@
           <w:ilvl w:val="0"/>
           <w:numId w:val="1"/>
         </w:numPr>
-      </w:pPr>
-      <w:r>
+        <w:rPr>
+          <w:color w:val="2E74B5" w:themeColor="accent1" w:themeShade="BF"/>
+        </w:rPr>
+      </w:pPr>
+      <w:r>
+        <w:rPr>
+          <w:color w:val="2E74B5" w:themeColor="accent1" w:themeShade="BF"/>
+        </w:rPr>
         <w:t xml:space="preserve">AJAX, jQuery segítségével valamely évszámot kiválasztva </w:t>
       </w:r>
       <w:proofErr w:type="spellStart"/>
       <w:r>
+        <w:rPr>
+          <w:color w:val="2E74B5" w:themeColor="accent1" w:themeShade="BF"/>
+        </w:rPr>
         <w:t>listázza</w:t>
       </w:r>
       <w:proofErr w:type="spellEnd"/>
       <w:r>
+        <w:rPr>
+          <w:color w:val="2E74B5" w:themeColor="accent1" w:themeShade="BF"/>
+        </w:rPr>
         <w:t xml:space="preserve"> ki az adott évben díjazott művészek neveit</w:t>
       </w:r>
-      <w:bookmarkStart w:id="0" w:name="_GoBack"/>
-      <w:bookmarkEnd w:id="0"/>
     </w:p>
     <w:p>
       <w:pPr>
@@ -237,6 +247,8 @@
       <w:r>
         <w:t>-t (AJAX, jQuery) és lépjen vissza a kezdőlapra (index.php).</w:t>
       </w:r>
+      <w:bookmarkStart w:id="0" w:name="_GoBack"/>
+      <w:bookmarkEnd w:id="0"/>
     </w:p>
     <w:sectPr>
       <w:pgSz w:w="11906" w:h="16838"/>

</xml_diff>